<commit_message>
minor change to docs
</commit_message>
<xml_diff>
--- a/Project 2 part 2/Bajagain_Pathak.docx
+++ b/Project 2 part 2/Bajagain_Pathak.docx
@@ -405,11 +405,6 @@
     </w:p>
     <w:p>
       <w:r>
-        <w:t xml:space="preserve">To recreate the program please follow the README.md associated with this program. </w:t>
-      </w:r>
-    </w:p>
-    <w:p>
-      <w:r>
         <w:t>The data was copied to the python script where those data were inserted into the inserted functions which inserted the data into the tables.</w:t>
       </w:r>
     </w:p>
@@ -695,19 +690,10 @@
     </w:p>
     <w:p>
       <w:r>
-        <w:t xml:space="preserve"> In rate table </w:t>
-      </w:r>
-      <w:r>
-        <w:t xml:space="preserve">Composite Key (multiple columns are defined as primary key) </w:t>
-      </w:r>
-      <w:r>
-        <w:t xml:space="preserve">of Type and Category is used. Using composite key for rate makes it easier to look up the rental cost of the vehicle by using type and category of the </w:t>
-      </w:r>
-      <w:r>
-        <w:t>vehicle</w:t>
-      </w:r>
-      <w:r>
-        <w:t xml:space="preserve">. </w:t>
+        <w:t xml:space="preserve"> In rate table Composite Key (multiple columns are defined as primary key) </w:t>
+      </w:r>
+      <w:r>
+        <w:t xml:space="preserve">of Type and Category is used. Using composite key for rate makes it easier to look up the rental cost of the vehicle by using type and category of the vehicle. </w:t>
       </w:r>
     </w:p>
     <w:p>

</xml_diff>